<commit_message>
Mise à jour du Game Concept, Mise à jour du Planning
</commit_message>
<xml_diff>
--- a/Game Design/Game Concept Manic Shooter.docx
+++ b/Game Design/Game Concept Manic Shooter.docx
@@ -6,14 +6,8 @@
       <w:pPr>
         <w:pStyle w:val="Titre1"/>
         <w:jc w:val="center"/>
-        <w:rPr>
-          <w:lang w:val="en-US"/>
-        </w:rPr>
-      </w:pPr>
-      <w:r>
-        <w:rPr>
-          <w:lang w:val="en-US"/>
-        </w:rPr>
+      </w:pPr>
+      <w:r>
         <w:t>Game Concept</w:t>
       </w:r>
     </w:p>
@@ -21,76 +15,47 @@
       <w:pPr>
         <w:pStyle w:val="Titre1"/>
         <w:jc w:val="center"/>
-        <w:rPr>
-          <w:lang w:val="en-US"/>
-        </w:rPr>
-      </w:pPr>
+      </w:pPr>
+      <w:r>
+        <w:t>Astral : La chute des Dieux</w:t>
+      </w:r>
+      <w:r>
+        <w:br/>
+      </w:r>
+    </w:p>
+    <w:p>
+      <w:pPr>
+        <w:pStyle w:val="Titre2"/>
+      </w:pPr>
+      <w:r>
+        <w:t>I] Pitch :</w:t>
+      </w:r>
+    </w:p>
+    <w:p>
+      <w:r>
+        <w:t xml:space="preserve">Un </w:t>
+      </w:r>
       <w:proofErr w:type="spellStart"/>
       <w:r>
-        <w:rPr>
-          <w:lang w:val="en-US"/>
-        </w:rPr>
-        <w:t>Projet</w:t>
+        <w:t>manic</w:t>
       </w:r>
       <w:proofErr w:type="spellEnd"/>
       <w:r>
-        <w:rPr>
-          <w:lang w:val="en-US"/>
-        </w:rPr>
-        <w:t xml:space="preserve"> Manic Shooter</w:t>
-      </w:r>
-      <w:r>
-        <w:rPr>
-          <w:lang w:val="en-US"/>
-        </w:rPr>
-        <w:br/>
-      </w:r>
-    </w:p>
+        <w:t xml:space="preserve"> shooter retraçant l’histoire </w:t>
+      </w:r>
+      <w:proofErr w:type="gramStart"/>
+      <w:r>
+        <w:t>d’une grande mage</w:t>
+      </w:r>
+      <w:proofErr w:type="gramEnd"/>
+      <w:r>
+        <w:t xml:space="preserve"> lors de la chute des dieux dans mon jeu de rôle Astral.</w:t>
+      </w:r>
+    </w:p>
+    <w:p/>
     <w:p>
       <w:pPr>
         <w:pStyle w:val="Titre2"/>
-        <w:rPr>
-          <w:lang w:val="en-US"/>
-        </w:rPr>
-      </w:pPr>
-      <w:r>
-        <w:rPr>
-          <w:lang w:val="en-US"/>
-        </w:rPr>
-        <w:t xml:space="preserve">I] </w:t>
-      </w:r>
-      <w:proofErr w:type="gramStart"/>
-      <w:r>
-        <w:rPr>
-          <w:lang w:val="en-US"/>
-        </w:rPr>
-        <w:t>Pitch :</w:t>
-      </w:r>
-      <w:proofErr w:type="gramEnd"/>
-    </w:p>
-    <w:p>
-      <w:pPr>
-        <w:rPr>
-          <w:lang w:val="en-US"/>
-        </w:rPr>
-      </w:pPr>
-      <w:r>
-        <w:rPr>
-          <w:lang w:val="en-US"/>
-        </w:rPr>
-        <w:t xml:space="preserve">Un </w:t>
-      </w:r>
-    </w:p>
-    <w:p>
-      <w:pPr>
-        <w:rPr>
-          <w:lang w:val="en-US"/>
-        </w:rPr>
-      </w:pPr>
-    </w:p>
-    <w:p>
-      <w:pPr>
-        <w:pStyle w:val="Titre2"/>
       </w:pPr>
       <w:r>
         <w:t>II] Fiche Signalétique :</w:t>
@@ -99,6 +64,15 @@
     <w:p>
       <w:r>
         <w:t>Titre :</w:t>
+      </w:r>
+      <w:r>
+        <w:t xml:space="preserve"> </w:t>
+      </w:r>
+      <w:r>
+        <w:t>Astral : La chute des Dieux</w:t>
+      </w:r>
+      <w:r>
+        <w:t>.</w:t>
       </w:r>
       <w:r>
         <w:br/>
@@ -119,6 +93,9 @@
         <w:t>, Arcade</w:t>
       </w:r>
       <w:r>
+        <w:t>.</w:t>
+      </w:r>
+      <w:r>
         <w:br/>
         <w:t>Publique cible :</w:t>
       </w:r>
@@ -126,6 +103,17 @@
         <w:t xml:space="preserve"> </w:t>
       </w:r>
       <w:r>
+        <w:t xml:space="preserve">Les amateurs du genre </w:t>
+      </w:r>
+      <w:proofErr w:type="spellStart"/>
+      <w:r>
+        <w:t>space</w:t>
+      </w:r>
+      <w:proofErr w:type="spellEnd"/>
+      <w:r>
+        <w:t xml:space="preserve"> shooter.</w:t>
+      </w:r>
+      <w:r>
         <w:br/>
         <w:t>Nombre de joueur :</w:t>
       </w:r>
@@ -159,7 +147,18 @@
       </w:r>
       <w:proofErr w:type="spellEnd"/>
       <w:r>
-        <w:t xml:space="preserve"> shooter en y ajoutant d’autres mécaniques.</w:t>
+        <w:t xml:space="preserve"> shooter en y ajoutant d’autres mécaniques</w:t>
+      </w:r>
+      <w:r>
+        <w:t xml:space="preserve"> et en jouant sur des concepts qui n’étaient pas faisables avant : sauvegarde/</w:t>
+      </w:r>
+      <w:proofErr w:type="spellStart"/>
+      <w:r>
+        <w:t>branching</w:t>
+      </w:r>
+      <w:proofErr w:type="spellEnd"/>
+      <w:r>
+        <w:t>/portabilité.</w:t>
       </w:r>
     </w:p>
     <w:p/>
@@ -194,10 +193,90 @@
     <w:p>
       <w:pPr>
         <w:rPr>
-          <w:lang w:val="en-US"/>
-        </w:rPr>
-      </w:pPr>
-    </w:p>
+          <w:b/>
+          <w:bCs/>
+        </w:rPr>
+      </w:pPr>
+      <w:r>
+        <w:rPr>
+          <w:b/>
+          <w:bCs/>
+        </w:rPr>
+        <w:t>Déplacer le personnage</w:t>
+      </w:r>
+    </w:p>
+    <w:p>
+      <w:pPr>
+        <w:ind w:left="705"/>
+      </w:pPr>
+      <w:r>
+        <w:t>En mode précision ou non mouvoir le personnage pour éviter les attaques ennemies et les obstacles ainsi que permettre de tirer sur les ennemis.</w:t>
+      </w:r>
+    </w:p>
+    <w:p>
+      <w:pPr>
+        <w:rPr>
+          <w:b/>
+          <w:bCs/>
+        </w:rPr>
+      </w:pPr>
+      <w:r>
+        <w:rPr>
+          <w:b/>
+          <w:bCs/>
+        </w:rPr>
+        <w:t>Tirer</w:t>
+      </w:r>
+    </w:p>
+    <w:p>
+      <w:pPr>
+        <w:ind w:left="705"/>
+      </w:pPr>
+      <w:r>
+        <w:t>Attaquer les ennemis avec ses tirs, changer les modes de tirs pour toucher certains types d’ennemis</w:t>
+      </w:r>
+      <w:r>
+        <w:t>. Changer de mode de tir pour modifier les dégâts et les patterns de tir.</w:t>
+      </w:r>
+    </w:p>
+    <w:p>
+      <w:pPr>
+        <w:rPr>
+          <w:b/>
+          <w:bCs/>
+        </w:rPr>
+      </w:pPr>
+      <w:r>
+        <w:rPr>
+          <w:b/>
+          <w:bCs/>
+        </w:rPr>
+        <w:t>Activer une Bombe</w:t>
+      </w:r>
+    </w:p>
+    <w:p>
+      <w:pPr>
+        <w:ind w:left="705"/>
+      </w:pPr>
+      <w:r>
+        <w:t>Activer une bombe pour nettoyer l’écran des obstacles et des ennemis.</w:t>
+      </w:r>
+      <w:r>
+        <w:br/>
+      </w:r>
+      <w:r>
+        <w:tab/>
+        <w:t>Activer une bombe de dernière chance pour ne pas perdre une vie.</w:t>
+      </w:r>
+      <w:r>
+        <w:br/>
+      </w:r>
+      <w:r>
+        <w:tab/>
+        <w:t>Revenir dans le temps sur un certain laps de temps pour corriger une erreur ou optimiser certains passages.</w:t>
+      </w:r>
+    </w:p>
+    <w:p/>
     <w:p>
       <w:pPr>
         <w:pStyle w:val="Titre2"/>
@@ -236,72 +315,156 @@
       </w:pPr>
     </w:p>
     <w:p>
+      <w:r>
+        <w:t>2D Top-Down</w:t>
+      </w:r>
+      <w:r>
+        <w:t xml:space="preserve">, relative aux assets que je pourrais produire </w:t>
+      </w:r>
+      <w:r>
+        <w:t>et trouver, à travailler plus tard.</w:t>
+      </w:r>
+    </w:p>
+    <w:p>
       <w:pPr>
         <w:pStyle w:val="Titre2"/>
       </w:pPr>
       <w:r>
+        <w:lastRenderedPageBreak/>
         <w:t>VI] USP/KSP :</w:t>
       </w:r>
     </w:p>
     <w:p/>
     <w:p>
+      <w:r>
+        <w:t xml:space="preserve">Un </w:t>
+      </w:r>
+      <w:proofErr w:type="spellStart"/>
+      <w:r>
+        <w:t>manic</w:t>
+      </w:r>
+      <w:proofErr w:type="spellEnd"/>
+      <w:r>
+        <w:t xml:space="preserve"> shooter reprenant les codes du genre dans une forme plus contemporaine.</w:t>
+      </w:r>
+    </w:p>
+    <w:p/>
+    <w:p>
       <w:pPr>
         <w:pStyle w:val="Titre2"/>
       </w:pPr>
       <w:r>
-        <w:t>VII] Références :</w:t>
+        <w:t xml:space="preserve">VII] Eléments formels du jeu : </w:t>
       </w:r>
     </w:p>
     <w:p/>
     <w:p>
+      <w:r>
+        <w:t>Joueurs :</w:t>
+      </w:r>
+      <w:r>
+        <w:t xml:space="preserve"> Solitaire et difficulté croissante relatif au niveau de difficulté choisi au début.</w:t>
+      </w:r>
+    </w:p>
+    <w:p>
+      <w:r>
+        <w:t>Objectifs :</w:t>
+      </w:r>
+      <w:r>
+        <w:t xml:space="preserve"> Survivre durant la phase de niveau et celle du boss. Objectif annexe vaincre les ennemis du niveau et le boss. </w:t>
+      </w:r>
+    </w:p>
+    <w:p>
+      <w:r>
+        <w:t>Règles :</w:t>
+      </w:r>
+      <w:r>
+        <w:t xml:space="preserve"> Système de score, de vie et de bombe, le joueur doit avancer pour vaincre le boss à la fin du niveau.</w:t>
+      </w:r>
+    </w:p>
+    <w:p>
+      <w:r>
+        <w:t>Ressources :</w:t>
+      </w:r>
+      <w:r>
+        <w:t xml:space="preserve"> Le joueur possède ses vies, ses bombes, le niveau de puissance actuel de son tir et son score.</w:t>
+      </w:r>
+    </w:p>
+    <w:p>
+      <w:r>
+        <w:t>Conflits :</w:t>
+      </w:r>
+      <w:r>
+        <w:t xml:space="preserve"> Les ennemis et obstacles apparaissent dans l’écran au fur et à mesure.</w:t>
+      </w:r>
+    </w:p>
+    <w:p>
+      <w:r>
+        <w:t>Frontières :</w:t>
+      </w:r>
+      <w:r>
+        <w:t xml:space="preserve"> Les niveaux et les bordures des niveaux.</w:t>
+      </w:r>
+    </w:p>
+    <w:p>
+      <w:r>
+        <w:t>Finalité :</w:t>
+      </w:r>
+      <w:r>
+        <w:t xml:space="preserve"> Finir le jeu et réaliser le meilleur score.</w:t>
+      </w:r>
+    </w:p>
+    <w:p/>
+    <w:p>
       <w:pPr>
         <w:pStyle w:val="Titre2"/>
       </w:pPr>
       <w:r>
-        <w:t xml:space="preserve">VII] Eléments formels du jeu : </w:t>
-      </w:r>
-    </w:p>
-    <w:p/>
-    <w:p>
-      <w:r>
-        <w:t>Joueurs :</w:t>
-      </w:r>
-    </w:p>
-    <w:p>
-      <w:r>
-        <w:t>Objectifs :</w:t>
-      </w:r>
-    </w:p>
-    <w:p>
-      <w:r>
-        <w:t>Procédures :</w:t>
-      </w:r>
-    </w:p>
-    <w:p>
-      <w:r>
-        <w:t>Règles :</w:t>
-      </w:r>
-    </w:p>
-    <w:p>
-      <w:r>
-        <w:t>Ressources :</w:t>
-      </w:r>
-    </w:p>
-    <w:p>
-      <w:r>
-        <w:t>Conflits :</w:t>
-      </w:r>
-    </w:p>
-    <w:p>
-      <w:r>
-        <w:t>Frontières :</w:t>
-      </w:r>
-    </w:p>
-    <w:p>
-      <w:r>
-        <w:lastRenderedPageBreak/>
-        <w:t>Finalité :</w:t>
-      </w:r>
+        <w:t>VII</w:t>
+      </w:r>
+      <w:r>
+        <w:t>I</w:t>
+      </w:r>
+      <w:r>
+        <w:t xml:space="preserve">] </w:t>
+      </w:r>
+      <w:r>
+        <w:t>Références</w:t>
+      </w:r>
+      <w:r>
+        <w:t xml:space="preserve"> : </w:t>
+      </w:r>
+    </w:p>
+    <w:p>
+      <w:proofErr w:type="spellStart"/>
+      <w:r>
+        <w:t>Ikaruga</w:t>
+      </w:r>
+      <w:proofErr w:type="spellEnd"/>
+      <w:r>
+        <w:t xml:space="preserve">, </w:t>
+      </w:r>
+      <w:proofErr w:type="spellStart"/>
+      <w:r>
+        <w:t>Donpachi</w:t>
+      </w:r>
+      <w:proofErr w:type="spellEnd"/>
+      <w:r>
+        <w:t xml:space="preserve">, </w:t>
+      </w:r>
+      <w:proofErr w:type="spellStart"/>
+      <w:r>
+        <w:t>Touhou</w:t>
+      </w:r>
+      <w:proofErr w:type="spellEnd"/>
+      <w:r>
+        <w:t xml:space="preserve"> Project, </w:t>
+      </w:r>
+      <w:proofErr w:type="spellStart"/>
+      <w:r>
+        <w:t>Gradius</w:t>
+      </w:r>
+      <w:proofErr w:type="spellEnd"/>
     </w:p>
     <w:sectPr>
       <w:pgSz w:w="11906" w:h="16838"/>
@@ -436,6 +599,7 @@
     <w:lsdException w:name="HTML Sample" w:semiHidden="1" w:unhideWhenUsed="1"/>
     <w:lsdException w:name="HTML Typewriter" w:semiHidden="1" w:unhideWhenUsed="1"/>
     <w:lsdException w:name="HTML Variable" w:semiHidden="1" w:unhideWhenUsed="1"/>
+    <w:lsdException w:name="Normal Table" w:semiHidden="1" w:unhideWhenUsed="1"/>
     <w:lsdException w:name="annotation subject" w:semiHidden="1" w:unhideWhenUsed="1"/>
     <w:lsdException w:name="No List" w:semiHidden="1" w:unhideWhenUsed="1"/>
     <w:lsdException w:name="Outline List 1" w:semiHidden="1" w:unhideWhenUsed="1"/>
@@ -482,8 +646,10 @@
     <w:lsdException w:name="Table Subtle 2" w:semiHidden="1" w:unhideWhenUsed="1"/>
     <w:lsdException w:name="Table Web 1" w:semiHidden="1" w:unhideWhenUsed="1"/>
     <w:lsdException w:name="Table Web 2" w:semiHidden="1" w:unhideWhenUsed="1"/>
+    <w:lsdException w:name="Table Web 3" w:semiHidden="1" w:unhideWhenUsed="1"/>
     <w:lsdException w:name="Balloon Text" w:semiHidden="1" w:unhideWhenUsed="1"/>
     <w:lsdException w:name="Table Grid" w:uiPriority="39"/>
+    <w:lsdException w:name="Table Theme" w:semiHidden="1" w:unhideWhenUsed="1"/>
     <w:lsdException w:name="Placeholder Text" w:semiHidden="1"/>
     <w:lsdException w:name="No Spacing" w:uiPriority="1" w:qFormat="1"/>
     <w:lsdException w:name="Light Shading" w:uiPriority="60"/>

</xml_diff>